<commit_message>
done all the stuff
</commit_message>
<xml_diff>
--- a/Self_assessment_document.docx
+++ b/Self_assessment_document.docx
@@ -1,6 +1,6 @@
 
 <file path=word/document.xml><?xml version="1.0" encoding="utf-8"?>
-<w:document xmlns:wpc="http://schemas.microsoft.com/office/word/2010/wordprocessingCanvas" xmlns:cx="http://schemas.microsoft.com/office/drawing/2014/chartex" xmlns:cx1="http://schemas.microsoft.com/office/drawing/2015/9/8/chartex" xmlns:cx2="http://schemas.microsoft.com/office/drawing/2015/10/21/chartex" xmlns:cx3="http://schemas.microsoft.com/office/drawing/2016/5/9/chartex" xmlns:cx4="http://schemas.microsoft.com/office/drawing/2016/5/10/chartex" xmlns:cx5="http://schemas.microsoft.com/office/drawing/2016/5/11/chartex" xmlns:cx6="http://schemas.microsoft.com/office/drawing/2016/5/12/chartex" xmlns:cx7="http://schemas.microsoft.com/office/drawing/2016/5/13/chartex" xmlns:cx8="http://schemas.microsoft.com/office/drawing/2016/5/14/chartex" xmlns:mc="http://schemas.openxmlformats.org/markup-compatibility/2006" xmlns:aink="http://schemas.microsoft.com/office/drawing/2016/ink" xmlns:am3d="http://schemas.microsoft.com/office/drawing/2017/model3d" xmlns:o="urn:schemas-microsoft-com:office:office" xmlns:oel="http://schemas.microsoft.com/office/2019/extlst" xmlns:r="http://schemas.openxmlformats.org/officeDocument/2006/relationships" xmlns:m="http://schemas.openxmlformats.org/officeDocument/2006/math" xmlns:v="urn:schemas-microsoft-com:vml" xmlns:wp14="http://schemas.microsoft.com/office/word/2010/wordprocessingDrawing" xmlns:wp="http://schemas.openxmlformats.org/drawingml/2006/wordprocessingDrawing" xmlns:w10="urn:schemas-microsoft-com:office:word" xmlns:w="http://schemas.openxmlformats.org/wordprocessingml/2006/main" xmlns:w14="http://schemas.microsoft.com/office/word/2010/wordml" xmlns:w15="http://schemas.microsoft.com/office/word/2012/wordml" xmlns:w16cex="http://schemas.microsoft.com/office/word/2018/wordml/cex" xmlns:w16cid="http://schemas.microsoft.com/office/word/2016/wordml/cid" xmlns:w16="http://schemas.microsoft.com/office/word/2018/wordml" xmlns:w16du="http://schemas.microsoft.com/office/word/2023/wordml/word16du" xmlns:w16sdtdh="http://schemas.microsoft.com/office/word/2020/wordml/sdtdatahash" xmlns:w16sdtfl="http://schemas.microsoft.com/office/word/2024/wordml/sdtformatlock" xmlns:w16se="http://schemas.microsoft.com/office/word/2015/wordml/symex" xmlns:wpg="http://schemas.microsoft.com/office/word/2010/wordprocessingGroup" xmlns:wpi="http://schemas.microsoft.com/office/word/2010/wordprocessingInk" xmlns:wne="http://schemas.microsoft.com/office/word/2006/wordml" xmlns:wps="http://schemas.microsoft.com/office/word/2010/wordprocessingShape" mc:Ignorable="w14 w15 w16se w16cid w16 w16cex w16sdtdh w16sdtfl w16du wp14">
+<w:document xmlns:wpc="http://schemas.microsoft.com/office/word/2010/wordprocessingCanvas" xmlns:cx="http://schemas.microsoft.com/office/drawing/2014/chartex" xmlns:cx1="http://schemas.microsoft.com/office/drawing/2015/9/8/chartex" xmlns:cx2="http://schemas.microsoft.com/office/drawing/2015/10/21/chartex" xmlns:cx3="http://schemas.microsoft.com/office/drawing/2016/5/9/chartex" xmlns:cx4="http://schemas.microsoft.com/office/drawing/2016/5/10/chartex" xmlns:cx5="http://schemas.microsoft.com/office/drawing/2016/5/11/chartex" xmlns:cx6="http://schemas.microsoft.com/office/drawing/2016/5/12/chartex" xmlns:cx7="http://schemas.microsoft.com/office/drawing/2016/5/13/chartex" xmlns:cx8="http://schemas.microsoft.com/office/drawing/2016/5/14/chartex" xmlns:mc="http://schemas.openxmlformats.org/markup-compatibility/2006" xmlns:aink="http://schemas.microsoft.com/office/drawing/2016/ink" xmlns:am3d="http://schemas.microsoft.com/office/drawing/2017/model3d" xmlns:o="urn:schemas-microsoft-com:office:office" xmlns:oel="http://schemas.microsoft.com/office/2019/extlst" xmlns:r="http://schemas.openxmlformats.org/officeDocument/2006/relationships" xmlns:m="http://schemas.openxmlformats.org/officeDocument/2006/math" xmlns:v="urn:schemas-microsoft-com:vml" xmlns:wp14="http://schemas.microsoft.com/office/word/2010/wordprocessingDrawing" xmlns:wp="http://schemas.openxmlformats.org/drawingml/2006/wordprocessingDrawing" xmlns:w10="urn:schemas-microsoft-com:office:word" xmlns:w="http://schemas.openxmlformats.org/wordprocessingml/2006/main" xmlns:w14="http://schemas.microsoft.com/office/word/2010/wordml" xmlns:w15="http://schemas.microsoft.com/office/word/2012/wordml" xmlns:w16cex="http://schemas.microsoft.com/office/word/2018/wordml/cex" xmlns:w16cid="http://schemas.microsoft.com/office/word/2016/wordml/cid" xmlns:w16="http://schemas.microsoft.com/office/word/2018/wordml" xmlns:w16du="http://schemas.microsoft.com/office/word/2023/wordml/word16du" xmlns:w16sdtdh="http://schemas.microsoft.com/office/word/2020/wordml/sdtdatahash" xmlns:w16sdtfl="http://schemas.microsoft.com/office/word/2024/wordml/sdtformatlock" xmlns:w16se="http://schemas.microsoft.com/office/word/2015/wordml/symex" xmlns:wpg="http://schemas.microsoft.com/office/word/2010/wordprocessingGroup" xmlns:wpi="http://schemas.microsoft.com/office/word/2010/wordprocessingInk" xmlns:wne="http://schemas.microsoft.com/office/word/2006/wordml" xmlns:wps="http://schemas.microsoft.com/office/word/2010/wordprocessingShape" xmlns:a="http://schemas.openxmlformats.org/drawingml/2006/main" xmlns:pic="http://schemas.openxmlformats.org/drawingml/2006/picture" xmlns:a14="http://schemas.microsoft.com/office/drawing/2010/main" mc:Ignorable="w14 w15 w16se w16cid w16 w16cex w16sdtdh w16sdtfl w16du wp14">
   <w:body>
     <w:p>
       <w:pPr>
@@ -14,18 +14,19 @@
     <w:p>
       <w:pPr>
         <w:rPr>
-          <w:i/>
-          <w:iCs/>
+          <w:i w:val="1"/>
+          <w:iCs w:val="1"/>
         </w:rPr>
       </w:pPr>
       <w:r>
         <w:rPr>
-          <w:b/>
-          <w:bCs/>
+          <w:b w:val="1"/>
+          <w:bCs w:val="1"/>
         </w:rPr>
         <w:t>Name:</w:t>
       </w:r>
       <w:r>
+        <w:rPr/>
         <w:t xml:space="preserve"> </w:t>
       </w:r>
       <w:r>
@@ -35,25 +36,22 @@
         <w:tab/>
       </w:r>
       <w:r>
+        <w:rPr/>
+        <w:t>Kai Hodgson</w:t>
+      </w:r>
+      <w:r>
+        <w:tab/>
+      </w:r>
+      <w:r>
+        <w:tab/>
+      </w:r>
+      <w:r>
+        <w:tab/>
+      </w:r>
+      <w:r>
         <w:rPr>
-          <w:i/>
-          <w:iCs/>
-        </w:rPr>
-        <w:t>Your Name</w:t>
-      </w:r>
-      <w:r>
-        <w:tab/>
-      </w:r>
-      <w:r>
-        <w:tab/>
-      </w:r>
-      <w:r>
-        <w:tab/>
-      </w:r>
-      <w:r>
-        <w:rPr>
-          <w:b/>
-          <w:bCs/>
+          <w:b w:val="1"/>
+          <w:bCs w:val="1"/>
         </w:rPr>
         <w:t>ID number:</w:t>
       </w:r>
@@ -62,10 +60,10 @@
       </w:r>
       <w:r>
         <w:rPr>
-          <w:i/>
-          <w:iCs/>
+          <w:i w:val="1"/>
+          <w:iCs w:val="1"/>
         </w:rPr>
-        <w:t>12345678</w:t>
+        <w:t>23634157</w:t>
       </w:r>
     </w:p>
     <w:p/>
@@ -329,7 +327,7 @@
           <w:tcPr>
             <w:tcW w:w="4533" w:type="dxa"/>
             <w:tcBorders>
-              <w:bottom w:val="single" w:sz="4" w:space="0" w:color="auto"/>
+              <w:bottom w:val="single" w:color="auto" w:sz="4" w:space="0"/>
             </w:tcBorders>
           </w:tcPr>
           <w:p>
@@ -348,7 +346,7 @@
           <w:tcPr>
             <w:tcW w:w="1279" w:type="dxa"/>
             <w:tcBorders>
-              <w:bottom w:val="single" w:sz="4" w:space="0" w:color="auto"/>
+              <w:bottom w:val="single" w:color="auto" w:sz="4" w:space="0"/>
             </w:tcBorders>
           </w:tcPr>
           <w:p>
@@ -594,6 +592,7 @@
           <w:tcPr>
             <w:tcW w:w="1271" w:type="dxa"/>
             <w:shd w:val="clear" w:color="auto" w:fill="D9D9D9" w:themeFill="background1" w:themeFillShade="D9"/>
+            <w:tcMar/>
             <w:vAlign w:val="center"/>
           </w:tcPr>
           <w:p>
@@ -620,6 +619,7 @@
           <w:tcPr>
             <w:tcW w:w="3686" w:type="dxa"/>
             <w:shd w:val="clear" w:color="auto" w:fill="D9D9D9" w:themeFill="background1" w:themeFillShade="D9"/>
+            <w:tcMar/>
             <w:vAlign w:val="center"/>
           </w:tcPr>
           <w:p>
@@ -646,6 +646,7 @@
           <w:tcPr>
             <w:tcW w:w="4059" w:type="dxa"/>
             <w:shd w:val="clear" w:color="auto" w:fill="D9D9D9" w:themeFill="background1" w:themeFillShade="D9"/>
+            <w:tcMar/>
             <w:vAlign w:val="center"/>
           </w:tcPr>
           <w:p>
@@ -677,6 +678,7 @@
           <w:tcPr>
             <w:tcW w:w="1271" w:type="dxa"/>
             <w:vMerge w:val="restart"/>
+            <w:tcMar/>
             <w:vAlign w:val="center"/>
           </w:tcPr>
           <w:p>
@@ -698,6 +700,7 @@
         <w:tc>
           <w:tcPr>
             <w:tcW w:w="3686" w:type="dxa"/>
+            <w:tcMar/>
             <w:vAlign w:val="center"/>
           </w:tcPr>
           <w:p>
@@ -719,15 +722,30 @@
         <w:tc>
           <w:tcPr>
             <w:tcW w:w="4059" w:type="dxa"/>
-            <w:vAlign w:val="center"/>
-          </w:tcPr>
-          <w:p>
-            <w:pPr>
-              <w:rPr>
-                <w:sz w:val="20"/>
-                <w:szCs w:val="20"/>
-              </w:rPr>
-            </w:pPr>
+            <w:tcMar/>
+            <w:vAlign w:val="center"/>
+          </w:tcPr>
+          <w:p>
+            <w:pPr>
+              <w:rPr>
+                <w:sz w:val="20"/>
+                <w:szCs w:val="20"/>
+              </w:rPr>
+            </w:pPr>
+            <w:r>
+              <w:rPr>
+                <w:sz w:val="20"/>
+                <w:szCs w:val="20"/>
+              </w:rPr>
+              <w:t>Vector and matrix objects have been used to allow for the assets to display at the correct positions. (</w:t>
+            </w:r>
+            <w:r>
+              <w:rPr>
+                <w:sz w:val="20"/>
+                <w:szCs w:val="20"/>
+              </w:rPr>
+              <w:t>Lines 147 – 173)</w:t>
+            </w:r>
           </w:p>
         </w:tc>
       </w:tr>
@@ -739,6 +757,7 @@
           <w:tcPr>
             <w:tcW w:w="1271" w:type="dxa"/>
             <w:vMerge/>
+            <w:tcMar/>
             <w:vAlign w:val="center"/>
           </w:tcPr>
           <w:p>
@@ -753,6 +772,7 @@
         <w:tc>
           <w:tcPr>
             <w:tcW w:w="3686" w:type="dxa"/>
+            <w:tcMar/>
             <w:vAlign w:val="center"/>
           </w:tcPr>
           <w:p>
@@ -774,21 +794,53 @@
         <w:tc>
           <w:tcPr>
             <w:tcW w:w="4059" w:type="dxa"/>
-            <w:vAlign w:val="center"/>
-          </w:tcPr>
-          <w:p>
-            <w:pPr>
-              <w:rPr>
-                <w:sz w:val="20"/>
-                <w:szCs w:val="20"/>
-              </w:rPr>
-            </w:pPr>
-            <w:r>
-              <w:rPr>
-                <w:sz w:val="20"/>
-                <w:szCs w:val="20"/>
-              </w:rPr>
-              <w:t>Paste a screenshot of your application below</w:t>
+            <w:tcMar/>
+            <w:vAlign w:val="center"/>
+          </w:tcPr>
+          <w:p>
+            <w:pPr/>
+            <w:r>
+              <w:drawing>
+                <wp:inline wp14:editId="68C6FB25" wp14:anchorId="1973BB26">
+                  <wp:extent cx="2428875" cy="1809750"/>
+                  <wp:effectExtent l="0" t="0" r="0" b="0"/>
+                  <wp:docPr id="426743021" name="" title=""/>
+                  <wp:cNvGraphicFramePr>
+                    <a:graphicFrameLocks noChangeAspect="1"/>
+                  </wp:cNvGraphicFramePr>
+                  <a:graphic>
+                    <a:graphicData uri="http://schemas.openxmlformats.org/drawingml/2006/picture">
+                      <pic:pic>
+                        <pic:nvPicPr>
+                          <pic:cNvPr id="0" name=""/>
+                          <pic:cNvPicPr/>
+                        </pic:nvPicPr>
+                        <pic:blipFill>
+                          <a:blip r:embed="Rf217815bceaa4977">
+                            <a:extLst>
+                              <a:ext xmlns:a="http://schemas.openxmlformats.org/drawingml/2006/main" uri="{28A0092B-C50C-407E-A947-70E740481C1C}">
+                                <a14:useLocalDpi val="0"/>
+                              </a:ext>
+                            </a:extLst>
+                          </a:blip>
+                          <a:stretch>
+                            <a:fillRect/>
+                          </a:stretch>
+                        </pic:blipFill>
+                        <pic:spPr>
+                          <a:xfrm>
+                            <a:off x="0" y="0"/>
+                            <a:ext cx="2428875" cy="1809750"/>
+                          </a:xfrm>
+                          <a:prstGeom prst="rect">
+                            <a:avLst/>
+                          </a:prstGeom>
+                        </pic:spPr>
+                      </pic:pic>
+                    </a:graphicData>
+                  </a:graphic>
+                </wp:inline>
+              </w:drawing>
             </w:r>
           </w:p>
         </w:tc>
@@ -801,6 +853,7 @@
           <w:tcPr>
             <w:tcW w:w="1271" w:type="dxa"/>
             <w:vMerge/>
+            <w:tcMar/>
             <w:vAlign w:val="center"/>
           </w:tcPr>
           <w:p>
@@ -815,6 +868,7 @@
         <w:tc>
           <w:tcPr>
             <w:tcW w:w="3686" w:type="dxa"/>
+            <w:tcMar/>
             <w:vAlign w:val="center"/>
           </w:tcPr>
           <w:p>
@@ -836,15 +890,37 @@
         <w:tc>
           <w:tcPr>
             <w:tcW w:w="4059" w:type="dxa"/>
-            <w:vAlign w:val="center"/>
-          </w:tcPr>
-          <w:p>
-            <w:pPr>
-              <w:rPr>
-                <w:sz w:val="20"/>
-                <w:szCs w:val="20"/>
-              </w:rPr>
-            </w:pPr>
+            <w:tcMar/>
+            <w:vAlign w:val="center"/>
+          </w:tcPr>
+          <w:p>
+            <w:pPr>
+              <w:rPr>
+                <w:sz w:val="20"/>
+                <w:szCs w:val="20"/>
+              </w:rPr>
+            </w:pPr>
+            <w:r>
+              <w:rPr>
+                <w:sz w:val="20"/>
+                <w:szCs w:val="20"/>
+              </w:rPr>
+              <w:t xml:space="preserve">Teapots have blue and diffuse textures whilst the floor plane uses the correct </w:t>
+            </w:r>
+            <w:r>
+              <w:rPr>
+                <w:sz w:val="20"/>
+                <w:szCs w:val="20"/>
+              </w:rPr>
+              <w:t>stone texture.</w:t>
+            </w:r>
+            <w:r>
+              <w:rPr>
+                <w:sz w:val="20"/>
+                <w:szCs w:val="20"/>
+              </w:rPr>
+              <w:t xml:space="preserve"> (Lines 173-178)</w:t>
+            </w:r>
           </w:p>
         </w:tc>
       </w:tr>
@@ -856,6 +932,7 @@
           <w:tcPr>
             <w:tcW w:w="1271" w:type="dxa"/>
             <w:vMerge w:val="restart"/>
+            <w:tcMar/>
             <w:vAlign w:val="center"/>
           </w:tcPr>
           <w:p>
@@ -877,6 +954,7 @@
         <w:tc>
           <w:tcPr>
             <w:tcW w:w="3686" w:type="dxa"/>
+            <w:tcMar/>
             <w:vAlign w:val="center"/>
           </w:tcPr>
           <w:p>
@@ -898,15 +976,23 @@
         <w:tc>
           <w:tcPr>
             <w:tcW w:w="4059" w:type="dxa"/>
-            <w:vAlign w:val="center"/>
-          </w:tcPr>
-          <w:p>
-            <w:pPr>
-              <w:rPr>
-                <w:sz w:val="20"/>
-                <w:szCs w:val="20"/>
-              </w:rPr>
-            </w:pPr>
+            <w:tcMar/>
+            <w:vAlign w:val="center"/>
+          </w:tcPr>
+          <w:p>
+            <w:pPr>
+              <w:rPr>
+                <w:sz w:val="20"/>
+                <w:szCs w:val="20"/>
+              </w:rPr>
+            </w:pPr>
+            <w:r>
+              <w:rPr>
+                <w:sz w:val="20"/>
+                <w:szCs w:val="20"/>
+              </w:rPr>
+              <w:t>Used to allow for visuals to display correctly to the user camera. (Camera.hpp file)</w:t>
+            </w:r>
           </w:p>
         </w:tc>
       </w:tr>
@@ -918,6 +1004,7 @@
           <w:tcPr>
             <w:tcW w:w="1271" w:type="dxa"/>
             <w:vMerge/>
+            <w:tcMar/>
             <w:vAlign w:val="center"/>
           </w:tcPr>
           <w:p>
@@ -932,6 +1019,7 @@
         <w:tc>
           <w:tcPr>
             <w:tcW w:w="3686" w:type="dxa"/>
+            <w:tcMar/>
             <w:vAlign w:val="center"/>
           </w:tcPr>
           <w:p>
@@ -953,15 +1041,46 @@
         <w:tc>
           <w:tcPr>
             <w:tcW w:w="4059" w:type="dxa"/>
-            <w:vAlign w:val="center"/>
-          </w:tcPr>
-          <w:p>
-            <w:pPr>
-              <w:rPr>
-                <w:sz w:val="20"/>
-                <w:szCs w:val="20"/>
-              </w:rPr>
-            </w:pPr>
+            <w:tcMar/>
+            <w:vAlign w:val="center"/>
+          </w:tcPr>
+          <w:p>
+            <w:pPr>
+              <w:pStyle w:val="Normal"/>
+              <w:suppressLineNumbers w:val="0"/>
+              <w:bidi w:val="0"/>
+              <w:spacing w:before="0" w:beforeAutospacing="off" w:after="0" w:afterAutospacing="off" w:line="259" w:lineRule="auto"/>
+              <w:ind w:left="0" w:right="0"/>
+              <w:jc w:val="left"/>
+            </w:pPr>
+            <w:r>
+              <w:rPr>
+                <w:sz w:val="20"/>
+                <w:szCs w:val="20"/>
+              </w:rPr>
+              <w:t>Glm</w:t>
+            </w:r>
+            <w:r>
+              <w:rPr>
+                <w:sz w:val="20"/>
+                <w:szCs w:val="20"/>
+              </w:rPr>
+              <w:t xml:space="preserve"> was used to ensure that matrices used the correct value and were calculated </w:t>
+            </w:r>
+            <w:r>
+              <w:rPr>
+                <w:sz w:val="20"/>
+                <w:szCs w:val="20"/>
+              </w:rPr>
+              <w:t>correctly. (</w:t>
+            </w:r>
+            <w:r>
+              <w:rPr>
+                <w:sz w:val="20"/>
+                <w:szCs w:val="20"/>
+              </w:rPr>
+              <w:t>Camera.hpp Lines 21-32)</w:t>
+            </w:r>
           </w:p>
         </w:tc>
       </w:tr>
@@ -973,6 +1092,7 @@
           <w:tcPr>
             <w:tcW w:w="1271" w:type="dxa"/>
             <w:vMerge/>
+            <w:tcMar/>
             <w:vAlign w:val="center"/>
           </w:tcPr>
           <w:p>
@@ -987,6 +1107,7 @@
         <w:tc>
           <w:tcPr>
             <w:tcW w:w="3686" w:type="dxa"/>
+            <w:tcMar/>
             <w:vAlign w:val="center"/>
           </w:tcPr>
           <w:p>
@@ -1008,15 +1129,51 @@
         <w:tc>
           <w:tcPr>
             <w:tcW w:w="4059" w:type="dxa"/>
-            <w:vAlign w:val="center"/>
-          </w:tcPr>
-          <w:p>
-            <w:pPr>
-              <w:rPr>
-                <w:sz w:val="20"/>
-                <w:szCs w:val="20"/>
-              </w:rPr>
-            </w:pPr>
+            <w:tcMar/>
+            <w:vAlign w:val="center"/>
+          </w:tcPr>
+          <w:p>
+            <w:pPr>
+              <w:rPr>
+                <w:sz w:val="20"/>
+                <w:szCs w:val="20"/>
+              </w:rPr>
+            </w:pPr>
+            <w:r>
+              <w:rPr>
+                <w:sz w:val="20"/>
+                <w:szCs w:val="20"/>
+              </w:rPr>
+              <w:t xml:space="preserve">As displayed in the </w:t>
+            </w:r>
+            <w:r>
+              <w:rPr>
+                <w:sz w:val="20"/>
+                <w:szCs w:val="20"/>
+              </w:rPr>
+              <w:t>screenshot</w:t>
+            </w:r>
+            <w:r>
+              <w:rPr>
+                <w:sz w:val="20"/>
+                <w:szCs w:val="20"/>
+              </w:rPr>
+              <w:t xml:space="preserve"> above there are teapot assets, light sources, a floor </w:t>
+            </w:r>
+            <w:r>
+              <w:rPr>
+                <w:sz w:val="20"/>
+                <w:szCs w:val="20"/>
+              </w:rPr>
+              <w:t>plane</w:t>
+            </w:r>
+            <w:r>
+              <w:rPr>
+                <w:sz w:val="20"/>
+                <w:szCs w:val="20"/>
+              </w:rPr>
+              <w:t xml:space="preserve"> and a moveable camera in my project.</w:t>
+            </w:r>
           </w:p>
         </w:tc>
       </w:tr>
@@ -1028,6 +1185,7 @@
           <w:tcPr>
             <w:tcW w:w="1271" w:type="dxa"/>
             <w:vMerge/>
+            <w:tcMar/>
             <w:vAlign w:val="center"/>
           </w:tcPr>
           <w:p>
@@ -1042,6 +1200,7 @@
         <w:tc>
           <w:tcPr>
             <w:tcW w:w="3686" w:type="dxa"/>
+            <w:tcMar/>
             <w:vAlign w:val="center"/>
           </w:tcPr>
           <w:p>
@@ -1063,15 +1222,85 @@
         <w:tc>
           <w:tcPr>
             <w:tcW w:w="4059" w:type="dxa"/>
-            <w:vAlign w:val="center"/>
-          </w:tcPr>
-          <w:p>
-            <w:pPr>
-              <w:rPr>
-                <w:sz w:val="20"/>
-                <w:szCs w:val="20"/>
-              </w:rPr>
-            </w:pPr>
+            <w:tcMar/>
+            <w:vAlign w:val="center"/>
+          </w:tcPr>
+          <w:p>
+            <w:pPr>
+              <w:pStyle w:val="Normal"/>
+              <w:suppressLineNumbers w:val="0"/>
+              <w:bidi w:val="0"/>
+              <w:spacing w:before="0" w:beforeAutospacing="off" w:after="0" w:afterAutospacing="off" w:line="259" w:lineRule="auto"/>
+              <w:ind w:left="0" w:right="0"/>
+              <w:jc w:val="left"/>
+              <w:rPr>
+                <w:sz w:val="20"/>
+                <w:szCs w:val="20"/>
+              </w:rPr>
+            </w:pPr>
+            <w:r>
+              <w:rPr>
+                <w:sz w:val="20"/>
+                <w:szCs w:val="20"/>
+              </w:rPr>
+              <w:t xml:space="preserve">The light file and </w:t>
+            </w:r>
+            <w:r>
+              <w:rPr>
+                <w:sz w:val="20"/>
+                <w:szCs w:val="20"/>
+              </w:rPr>
+              <w:t>all</w:t>
+            </w:r>
+            <w:r>
+              <w:rPr>
+                <w:sz w:val="20"/>
+                <w:szCs w:val="20"/>
+              </w:rPr>
+              <w:t xml:space="preserve"> the 5 shader files were utilised to ensure that lighting was displayed as intended on the te</w:t>
+            </w:r>
+            <w:r>
+              <w:rPr>
+                <w:sz w:val="20"/>
+                <w:szCs w:val="20"/>
+              </w:rPr>
+              <w:t>a</w:t>
+            </w:r>
+            <w:r>
+              <w:rPr>
+                <w:sz w:val="20"/>
+                <w:szCs w:val="20"/>
+              </w:rPr>
+              <w:t xml:space="preserve">pot </w:t>
+            </w:r>
+            <w:r>
+              <w:rPr>
+                <w:sz w:val="20"/>
+                <w:szCs w:val="20"/>
+              </w:rPr>
+              <w:t>assets</w:t>
+            </w:r>
+            <w:r>
+              <w:rPr>
+                <w:sz w:val="20"/>
+                <w:szCs w:val="20"/>
+              </w:rPr>
+              <w:t xml:space="preserve"> from multiple light</w:t>
+            </w:r>
+            <w:r>
+              <w:rPr>
+                <w:sz w:val="20"/>
+                <w:szCs w:val="20"/>
+              </w:rPr>
+              <w:t xml:space="preserve"> sources</w:t>
+            </w:r>
+            <w:r>
+              <w:rPr>
+                <w:sz w:val="20"/>
+                <w:szCs w:val="20"/>
+              </w:rPr>
+              <w:t>.</w:t>
+            </w:r>
           </w:p>
         </w:tc>
       </w:tr>
@@ -1083,6 +1312,7 @@
           <w:tcPr>
             <w:tcW w:w="1271" w:type="dxa"/>
             <w:vMerge w:val="restart"/>
+            <w:tcMar/>
             <w:vAlign w:val="center"/>
           </w:tcPr>
           <w:p>
@@ -1107,6 +1337,7 @@
         <w:tc>
           <w:tcPr>
             <w:tcW w:w="3686" w:type="dxa"/>
+            <w:tcMar/>
             <w:vAlign w:val="center"/>
           </w:tcPr>
           <w:p>
@@ -1130,6 +1361,7 @@
         <w:tc>
           <w:tcPr>
             <w:tcW w:w="4059" w:type="dxa"/>
+            <w:tcMar/>
             <w:vAlign w:val="center"/>
           </w:tcPr>
           <w:p>
@@ -1152,6 +1384,7 @@
           <w:tcPr>
             <w:tcW w:w="1271" w:type="dxa"/>
             <w:vMerge/>
+            <w:tcMar/>
             <w:vAlign w:val="center"/>
           </w:tcPr>
           <w:p>
@@ -1168,6 +1401,7 @@
         <w:tc>
           <w:tcPr>
             <w:tcW w:w="3686" w:type="dxa"/>
+            <w:tcMar/>
             <w:vAlign w:val="center"/>
           </w:tcPr>
           <w:p>
@@ -1191,17 +1425,32 @@
         <w:tc>
           <w:tcPr>
             <w:tcW w:w="4059" w:type="dxa"/>
-            <w:vAlign w:val="center"/>
-          </w:tcPr>
-          <w:p>
-            <w:pPr>
-              <w:keepNext/>
-              <w:keepLines/>
-              <w:rPr>
-                <w:sz w:val="20"/>
-                <w:szCs w:val="20"/>
-              </w:rPr>
-            </w:pPr>
+            <w:tcMar/>
+            <w:vAlign w:val="center"/>
+          </w:tcPr>
+          <w:p>
+            <w:pPr>
+              <w:keepNext w:val="1"/>
+              <w:keepLines w:val="1"/>
+              <w:rPr>
+                <w:sz w:val="20"/>
+                <w:szCs w:val="20"/>
+              </w:rPr>
+            </w:pPr>
+            <w:r>
+              <w:rPr>
+                <w:sz w:val="20"/>
+                <w:szCs w:val="20"/>
+              </w:rPr>
+              <w:t xml:space="preserve">I have utilised the teapot and the floor objects as displayed in </w:t>
+            </w:r>
+            <w:r>
+              <w:rPr>
+                <w:sz w:val="20"/>
+                <w:szCs w:val="20"/>
+              </w:rPr>
+              <w:t>(Lines 109-192)</w:t>
+            </w:r>
           </w:p>
         </w:tc>
       </w:tr>
@@ -1213,6 +1462,7 @@
           <w:tcPr>
             <w:tcW w:w="1271" w:type="dxa"/>
             <w:vMerge/>
+            <w:tcMar/>
             <w:vAlign w:val="center"/>
           </w:tcPr>
           <w:p>
@@ -1229,6 +1479,7 @@
         <w:tc>
           <w:tcPr>
             <w:tcW w:w="3686" w:type="dxa"/>
+            <w:tcMar/>
             <w:vAlign w:val="center"/>
           </w:tcPr>
           <w:p>
@@ -1252,17 +1503,53 @@
         <w:tc>
           <w:tcPr>
             <w:tcW w:w="4059" w:type="dxa"/>
-            <w:vAlign w:val="center"/>
-          </w:tcPr>
-          <w:p>
-            <w:pPr>
-              <w:keepNext/>
-              <w:keepLines/>
-              <w:rPr>
-                <w:sz w:val="20"/>
-                <w:szCs w:val="20"/>
-              </w:rPr>
-            </w:pPr>
+            <w:tcMar/>
+            <w:vAlign w:val="center"/>
+          </w:tcPr>
+          <w:p>
+            <w:pPr>
+              <w:keepNext w:val="1"/>
+              <w:keepLines w:val="1"/>
+              <w:rPr>
+                <w:sz w:val="20"/>
+                <w:szCs w:val="20"/>
+              </w:rPr>
+            </w:pPr>
+            <w:r>
+              <w:rPr>
+                <w:sz w:val="20"/>
+                <w:szCs w:val="20"/>
+              </w:rPr>
+              <w:t xml:space="preserve">The program utilised a 3D camera that can be </w:t>
+            </w:r>
+            <w:r>
+              <w:rPr>
+                <w:sz w:val="20"/>
+                <w:szCs w:val="20"/>
+              </w:rPr>
+              <w:t>operated</w:t>
+            </w:r>
+            <w:r>
+              <w:rPr>
+                <w:sz w:val="20"/>
+                <w:szCs w:val="20"/>
+              </w:rPr>
+              <w:t xml:space="preserve"> with keyboard and mouse inputs as displayed in the Camera.hpp and </w:t>
+            </w:r>
+            <w:r>
+              <w:rPr>
+                <w:sz w:val="20"/>
+                <w:szCs w:val="20"/>
+              </w:rPr>
+              <w:t>cpp</w:t>
+            </w:r>
+            <w:r>
+              <w:rPr>
+                <w:sz w:val="20"/>
+                <w:szCs w:val="20"/>
+              </w:rPr>
+              <w:t xml:space="preserve"> files as well as the inputs being taken in at (Lines 193-204).</w:t>
+            </w:r>
           </w:p>
         </w:tc>
       </w:tr>
@@ -1274,6 +1561,7 @@
           <w:tcPr>
             <w:tcW w:w="1271" w:type="dxa"/>
             <w:vMerge/>
+            <w:tcMar/>
             <w:vAlign w:val="center"/>
           </w:tcPr>
           <w:p>
@@ -1290,6 +1578,7 @@
         <w:tc>
           <w:tcPr>
             <w:tcW w:w="3686" w:type="dxa"/>
+            <w:tcMar/>
             <w:vAlign w:val="center"/>
           </w:tcPr>
           <w:p>
@@ -1312,16 +1601,38 @@
         <w:tc>
           <w:tcPr>
             <w:tcW w:w="4059" w:type="dxa"/>
-            <w:vAlign w:val="center"/>
-          </w:tcPr>
-          <w:p>
-            <w:pPr>
-              <w:keepLines/>
-              <w:rPr>
-                <w:sz w:val="20"/>
-                <w:szCs w:val="20"/>
-              </w:rPr>
-            </w:pPr>
+            <w:tcMar/>
+            <w:vAlign w:val="center"/>
+          </w:tcPr>
+          <w:p>
+            <w:pPr>
+              <w:keepLines w:val="1"/>
+              <w:rPr>
+                <w:sz w:val="20"/>
+                <w:szCs w:val="20"/>
+              </w:rPr>
+            </w:pPr>
+            <w:r>
+              <w:rPr>
+                <w:sz w:val="20"/>
+                <w:szCs w:val="20"/>
+              </w:rPr>
+              <w:t>Light Fragment, Light Vertex and Multiple Light Fragments files were all utilised to allow for more complex types of lighting from multiple light sources to be displayed over the teapots and look correctly from d</w:t>
+            </w:r>
+            <w:r>
+              <w:rPr>
+                <w:sz w:val="20"/>
+                <w:szCs w:val="20"/>
+              </w:rPr>
+              <w:t>iff</w:t>
+            </w:r>
+            <w:r>
+              <w:rPr>
+                <w:sz w:val="20"/>
+                <w:szCs w:val="20"/>
+              </w:rPr>
+              <w:t>erent angles.</w:t>
+            </w:r>
           </w:p>
         </w:tc>
       </w:tr>
@@ -1333,6 +1644,7 @@
           <w:tcPr>
             <w:tcW w:w="1271" w:type="dxa"/>
             <w:vMerge w:val="restart"/>
+            <w:tcMar/>
             <w:vAlign w:val="center"/>
           </w:tcPr>
           <w:p>
@@ -1354,6 +1666,7 @@
         <w:tc>
           <w:tcPr>
             <w:tcW w:w="3686" w:type="dxa"/>
+            <w:tcMar/>
             <w:vAlign w:val="center"/>
           </w:tcPr>
           <w:p>
@@ -1391,6 +1704,7 @@
         <w:tc>
           <w:tcPr>
             <w:tcW w:w="4059" w:type="dxa"/>
+            <w:tcMar/>
             <w:vAlign w:val="center"/>
           </w:tcPr>
           <w:p>
@@ -1411,6 +1725,7 @@
           <w:tcPr>
             <w:tcW w:w="1271" w:type="dxa"/>
             <w:vMerge/>
+            <w:tcMar/>
             <w:vAlign w:val="center"/>
           </w:tcPr>
           <w:p>
@@ -1425,6 +1740,7 @@
         <w:tc>
           <w:tcPr>
             <w:tcW w:w="3686" w:type="dxa"/>
+            <w:tcMar/>
             <w:vAlign w:val="center"/>
           </w:tcPr>
           <w:p>
@@ -1446,6 +1762,7 @@
         <w:tc>
           <w:tcPr>
             <w:tcW w:w="4059" w:type="dxa"/>
+            <w:tcMar/>
             <w:vAlign w:val="center"/>
           </w:tcPr>
           <w:p>
@@ -1466,6 +1783,7 @@
           <w:tcPr>
             <w:tcW w:w="1271" w:type="dxa"/>
             <w:vMerge/>
+            <w:tcMar/>
             <w:vAlign w:val="center"/>
           </w:tcPr>
           <w:p>
@@ -1480,6 +1798,7 @@
         <w:tc>
           <w:tcPr>
             <w:tcW w:w="3686" w:type="dxa"/>
+            <w:tcMar/>
             <w:vAlign w:val="center"/>
           </w:tcPr>
           <w:p>
@@ -1501,6 +1820,7 @@
         <w:tc>
           <w:tcPr>
             <w:tcW w:w="4059" w:type="dxa"/>
+            <w:tcMar/>
             <w:vAlign w:val="center"/>
           </w:tcPr>
           <w:p>
@@ -1521,6 +1841,7 @@
           <w:tcPr>
             <w:tcW w:w="1271" w:type="dxa"/>
             <w:vMerge/>
+            <w:tcMar/>
             <w:vAlign w:val="center"/>
           </w:tcPr>
           <w:p>
@@ -1535,6 +1856,7 @@
         <w:tc>
           <w:tcPr>
             <w:tcW w:w="3686" w:type="dxa"/>
+            <w:tcMar/>
             <w:vAlign w:val="center"/>
           </w:tcPr>
           <w:p>
@@ -1556,6 +1878,7 @@
         <w:tc>
           <w:tcPr>
             <w:tcW w:w="4059" w:type="dxa"/>
+            <w:tcMar/>
             <w:vAlign w:val="center"/>
           </w:tcPr>
           <w:p>
@@ -1576,6 +1899,7 @@
           <w:tcPr>
             <w:tcW w:w="1271" w:type="dxa"/>
             <w:vMerge w:val="restart"/>
+            <w:tcMar/>
             <w:vAlign w:val="center"/>
           </w:tcPr>
           <w:p>
@@ -1597,6 +1921,7 @@
         <w:tc>
           <w:tcPr>
             <w:tcW w:w="3686" w:type="dxa"/>
+            <w:tcMar/>
             <w:vAlign w:val="center"/>
           </w:tcPr>
           <w:p>
@@ -1625,6 +1950,7 @@
         <w:tc>
           <w:tcPr>
             <w:tcW w:w="4059" w:type="dxa"/>
+            <w:tcMar/>
             <w:vAlign w:val="center"/>
           </w:tcPr>
           <w:p>
@@ -1645,6 +1971,7 @@
           <w:tcPr>
             <w:tcW w:w="1271" w:type="dxa"/>
             <w:vMerge/>
+            <w:tcMar/>
             <w:vAlign w:val="center"/>
           </w:tcPr>
           <w:p>
@@ -1659,6 +1986,7 @@
         <w:tc>
           <w:tcPr>
             <w:tcW w:w="3686" w:type="dxa"/>
+            <w:tcMar/>
             <w:vAlign w:val="center"/>
           </w:tcPr>
           <w:p>
@@ -1687,6 +2015,7 @@
         <w:tc>
           <w:tcPr>
             <w:tcW w:w="4059" w:type="dxa"/>
+            <w:tcMar/>
             <w:vAlign w:val="center"/>
           </w:tcPr>
           <w:p>
@@ -1707,6 +2036,7 @@
           <w:tcPr>
             <w:tcW w:w="1271" w:type="dxa"/>
             <w:vMerge/>
+            <w:tcMar/>
             <w:vAlign w:val="center"/>
           </w:tcPr>
           <w:p>
@@ -1721,6 +2051,7 @@
         <w:tc>
           <w:tcPr>
             <w:tcW w:w="3686" w:type="dxa"/>
+            <w:tcMar/>
             <w:vAlign w:val="center"/>
           </w:tcPr>
           <w:p>
@@ -1749,6 +2080,7 @@
         <w:tc>
           <w:tcPr>
             <w:tcW w:w="4059" w:type="dxa"/>
+            <w:tcMar/>
             <w:vAlign w:val="center"/>
           </w:tcPr>
           <w:p>
@@ -1769,6 +2101,7 @@
           <w:tcPr>
             <w:tcW w:w="1271" w:type="dxa"/>
             <w:vMerge/>
+            <w:tcMar/>
             <w:vAlign w:val="center"/>
           </w:tcPr>
           <w:p>
@@ -1783,6 +2116,7 @@
         <w:tc>
           <w:tcPr>
             <w:tcW w:w="3686" w:type="dxa"/>
+            <w:tcMar/>
             <w:vAlign w:val="center"/>
           </w:tcPr>
           <w:p>
@@ -1811,6 +2145,7 @@
         <w:tc>
           <w:tcPr>
             <w:tcW w:w="4059" w:type="dxa"/>
+            <w:tcMar/>
             <w:vAlign w:val="center"/>
           </w:tcPr>
           <w:p>
@@ -1831,6 +2166,7 @@
           <w:tcPr>
             <w:tcW w:w="1271" w:type="dxa"/>
             <w:vMerge/>
+            <w:tcMar/>
             <w:vAlign w:val="center"/>
           </w:tcPr>
           <w:p>
@@ -1845,6 +2181,7 @@
         <w:tc>
           <w:tcPr>
             <w:tcW w:w="3686" w:type="dxa"/>
+            <w:tcMar/>
             <w:vAlign w:val="center"/>
           </w:tcPr>
           <w:p>
@@ -1873,6 +2210,7 @@
         <w:tc>
           <w:tcPr>
             <w:tcW w:w="4059" w:type="dxa"/>
+            <w:tcMar/>
             <w:vAlign w:val="center"/>
           </w:tcPr>
           <w:p>
@@ -1888,7 +2226,7 @@
     </w:tbl>
     <w:p/>
     <w:sectPr>
-      <w:pgSz w:w="11906" w:h="16838"/>
+      <w:pgSz w:w="11906" w:h="16838" w:orient="portrait"/>
       <w:pgMar w:top="1440" w:right="1440" w:bottom="1440" w:left="1440" w:header="708" w:footer="708" w:gutter="0"/>
       <w:cols w:space="708"/>
       <w:docGrid w:linePitch="360"/>
@@ -1940,7 +2278,7 @@
   <w:docDefaults>
     <w:rPrDefault>
       <w:rPr>
-        <w:rFonts w:asciiTheme="minorHAnsi" w:eastAsiaTheme="minorHAnsi" w:hAnsiTheme="minorHAnsi" w:cstheme="minorBidi"/>
+        <w:rFonts w:asciiTheme="minorHAnsi" w:hAnsiTheme="minorHAnsi" w:eastAsiaTheme="minorHAnsi" w:cstheme="minorBidi"/>
         <w:kern w:val="2"/>
         <w:sz w:val="24"/>
         <w:szCs w:val="24"/>
@@ -1953,14 +2291,14 @@
   <w:latentStyles w:defLockedState="0" w:defUIPriority="99" w:defSemiHidden="0" w:defUnhideWhenUsed="0" w:defQFormat="0" w:count="376">
     <w:lsdException w:name="Normal" w:uiPriority="0" w:qFormat="1"/>
     <w:lsdException w:name="heading 1" w:uiPriority="9" w:qFormat="1"/>
-    <w:lsdException w:name="heading 2" w:semiHidden="1" w:uiPriority="9" w:unhideWhenUsed="1" w:qFormat="1"/>
-    <w:lsdException w:name="heading 3" w:semiHidden="1" w:uiPriority="9" w:unhideWhenUsed="1" w:qFormat="1"/>
-    <w:lsdException w:name="heading 4" w:semiHidden="1" w:uiPriority="9" w:unhideWhenUsed="1" w:qFormat="1"/>
-    <w:lsdException w:name="heading 5" w:semiHidden="1" w:uiPriority="9" w:unhideWhenUsed="1" w:qFormat="1"/>
-    <w:lsdException w:name="heading 6" w:semiHidden="1" w:uiPriority="9" w:unhideWhenUsed="1" w:qFormat="1"/>
-    <w:lsdException w:name="heading 7" w:semiHidden="1" w:uiPriority="9" w:unhideWhenUsed="1" w:qFormat="1"/>
-    <w:lsdException w:name="heading 8" w:semiHidden="1" w:uiPriority="9" w:unhideWhenUsed="1" w:qFormat="1"/>
-    <w:lsdException w:name="heading 9" w:semiHidden="1" w:uiPriority="9" w:unhideWhenUsed="1" w:qFormat="1"/>
+    <w:lsdException w:name="heading 2" w:uiPriority="9" w:semiHidden="1" w:unhideWhenUsed="1" w:qFormat="1"/>
+    <w:lsdException w:name="heading 3" w:uiPriority="9" w:semiHidden="1" w:unhideWhenUsed="1" w:qFormat="1"/>
+    <w:lsdException w:name="heading 4" w:uiPriority="9" w:semiHidden="1" w:unhideWhenUsed="1" w:qFormat="1"/>
+    <w:lsdException w:name="heading 5" w:uiPriority="9" w:semiHidden="1" w:unhideWhenUsed="1" w:qFormat="1"/>
+    <w:lsdException w:name="heading 6" w:uiPriority="9" w:semiHidden="1" w:unhideWhenUsed="1" w:qFormat="1"/>
+    <w:lsdException w:name="heading 7" w:uiPriority="9" w:semiHidden="1" w:unhideWhenUsed="1" w:qFormat="1"/>
+    <w:lsdException w:name="heading 8" w:uiPriority="9" w:semiHidden="1" w:unhideWhenUsed="1" w:qFormat="1"/>
+    <w:lsdException w:name="heading 9" w:uiPriority="9" w:semiHidden="1" w:unhideWhenUsed="1" w:qFormat="1"/>
     <w:lsdException w:name="index 1" w:semiHidden="1" w:unhideWhenUsed="1"/>
     <w:lsdException w:name="index 2" w:semiHidden="1" w:unhideWhenUsed="1"/>
     <w:lsdException w:name="index 3" w:semiHidden="1" w:unhideWhenUsed="1"/>
@@ -1970,22 +2308,22 @@
     <w:lsdException w:name="index 7" w:semiHidden="1" w:unhideWhenUsed="1"/>
     <w:lsdException w:name="index 8" w:semiHidden="1" w:unhideWhenUsed="1"/>
     <w:lsdException w:name="index 9" w:semiHidden="1" w:unhideWhenUsed="1"/>
-    <w:lsdException w:name="toc 1" w:semiHidden="1" w:uiPriority="39" w:unhideWhenUsed="1"/>
-    <w:lsdException w:name="toc 2" w:semiHidden="1" w:uiPriority="39" w:unhideWhenUsed="1"/>
-    <w:lsdException w:name="toc 3" w:semiHidden="1" w:uiPriority="39" w:unhideWhenUsed="1"/>
-    <w:lsdException w:name="toc 4" w:semiHidden="1" w:uiPriority="39" w:unhideWhenUsed="1"/>
-    <w:lsdException w:name="toc 5" w:semiHidden="1" w:uiPriority="39" w:unhideWhenUsed="1"/>
-    <w:lsdException w:name="toc 6" w:semiHidden="1" w:uiPriority="39" w:unhideWhenUsed="1"/>
-    <w:lsdException w:name="toc 7" w:semiHidden="1" w:uiPriority="39" w:unhideWhenUsed="1"/>
-    <w:lsdException w:name="toc 8" w:semiHidden="1" w:uiPriority="39" w:unhideWhenUsed="1"/>
-    <w:lsdException w:name="toc 9" w:semiHidden="1" w:uiPriority="39" w:unhideWhenUsed="1"/>
+    <w:lsdException w:name="toc 1" w:uiPriority="39" w:semiHidden="1" w:unhideWhenUsed="1"/>
+    <w:lsdException w:name="toc 2" w:uiPriority="39" w:semiHidden="1" w:unhideWhenUsed="1"/>
+    <w:lsdException w:name="toc 3" w:uiPriority="39" w:semiHidden="1" w:unhideWhenUsed="1"/>
+    <w:lsdException w:name="toc 4" w:uiPriority="39" w:semiHidden="1" w:unhideWhenUsed="1"/>
+    <w:lsdException w:name="toc 5" w:uiPriority="39" w:semiHidden="1" w:unhideWhenUsed="1"/>
+    <w:lsdException w:name="toc 6" w:uiPriority="39" w:semiHidden="1" w:unhideWhenUsed="1"/>
+    <w:lsdException w:name="toc 7" w:uiPriority="39" w:semiHidden="1" w:unhideWhenUsed="1"/>
+    <w:lsdException w:name="toc 8" w:uiPriority="39" w:semiHidden="1" w:unhideWhenUsed="1"/>
+    <w:lsdException w:name="toc 9" w:uiPriority="39" w:semiHidden="1" w:unhideWhenUsed="1"/>
     <w:lsdException w:name="Normal Indent" w:semiHidden="1" w:unhideWhenUsed="1"/>
     <w:lsdException w:name="footnote text" w:semiHidden="1" w:unhideWhenUsed="1"/>
     <w:lsdException w:name="annotation text" w:semiHidden="1" w:unhideWhenUsed="1"/>
     <w:lsdException w:name="header" w:semiHidden="1" w:unhideWhenUsed="1"/>
     <w:lsdException w:name="footer" w:semiHidden="1" w:unhideWhenUsed="1"/>
     <w:lsdException w:name="index heading" w:semiHidden="1" w:unhideWhenUsed="1"/>
-    <w:lsdException w:name="caption" w:semiHidden="1" w:uiPriority="35" w:unhideWhenUsed="1" w:qFormat="1"/>
+    <w:lsdException w:name="caption" w:uiPriority="35" w:semiHidden="1" w:unhideWhenUsed="1" w:qFormat="1"/>
     <w:lsdException w:name="table of figures" w:semiHidden="1" w:unhideWhenUsed="1"/>
     <w:lsdException w:name="envelope address" w:semiHidden="1" w:unhideWhenUsed="1"/>
     <w:lsdException w:name="envelope return" w:semiHidden="1" w:unhideWhenUsed="1"/>
@@ -2016,8 +2354,8 @@
     <w:lsdException w:name="Title" w:uiPriority="10" w:qFormat="1"/>
     <w:lsdException w:name="Closing" w:semiHidden="1" w:unhideWhenUsed="1"/>
     <w:lsdException w:name="Signature" w:semiHidden="1" w:unhideWhenUsed="1"/>
-    <w:lsdException w:name="Default Paragraph Font" w:semiHidden="1" w:uiPriority="1" w:unhideWhenUsed="1"/>
-    <w:lsdException w:name="Body Text" w:semiHidden="1" w:uiPriority="1" w:unhideWhenUsed="1" w:qFormat="1"/>
+    <w:lsdException w:name="Default Paragraph Font" w:uiPriority="1" w:semiHidden="1" w:unhideWhenUsed="1"/>
+    <w:lsdException w:name="Body Text" w:uiPriority="1" w:semiHidden="1" w:unhideWhenUsed="1" w:qFormat="1"/>
     <w:lsdException w:name="Body Text Indent" w:semiHidden="1" w:unhideWhenUsed="1"/>
     <w:lsdException w:name="List Continue" w:semiHidden="1" w:unhideWhenUsed="1"/>
     <w:lsdException w:name="List Continue 2" w:semiHidden="1" w:unhideWhenUsed="1"/>
@@ -2216,8 +2554,8 @@
     <w:lsdException w:name="Subtle Reference" w:uiPriority="31" w:qFormat="1"/>
     <w:lsdException w:name="Intense Reference" w:uiPriority="32" w:qFormat="1"/>
     <w:lsdException w:name="Book Title" w:uiPriority="33" w:qFormat="1"/>
-    <w:lsdException w:name="Bibliography" w:semiHidden="1" w:uiPriority="37" w:unhideWhenUsed="1"/>
-    <w:lsdException w:name="TOC Heading" w:semiHidden="1" w:uiPriority="39" w:unhideWhenUsed="1" w:qFormat="1"/>
+    <w:lsdException w:name="Bibliography" w:uiPriority="37" w:semiHidden="1" w:unhideWhenUsed="1"/>
+    <w:lsdException w:name="TOC Heading" w:uiPriority="39" w:semiHidden="1" w:unhideWhenUsed="1" w:qFormat="1"/>
     <w:lsdException w:name="Plain Table 1" w:uiPriority="41"/>
     <w:lsdException w:name="Plain Table 2" w:uiPriority="42"/>
     <w:lsdException w:name="Plain Table 3" w:uiPriority="43"/>
@@ -2328,7 +2666,7 @@
     <w:lsdException w:name="Unresolved Mention" w:semiHidden="1" w:unhideWhenUsed="1"/>
     <w:lsdException w:name="Smart Link" w:semiHidden="1" w:unhideWhenUsed="1"/>
   </w:latentStyles>
-  <w:style w:type="paragraph" w:default="1" w:styleId="Normal">
+  <w:style w:type="paragraph" w:styleId="Normal" w:default="1">
     <w:name w:val="Normal"/>
     <w:qFormat/>
     <w:rsid w:val="003634FB"/>
@@ -2353,7 +2691,7 @@
       <w:outlineLvl w:val="0"/>
     </w:pPr>
     <w:rPr>
-      <w:rFonts w:asciiTheme="majorHAnsi" w:eastAsiaTheme="majorEastAsia" w:hAnsiTheme="majorHAnsi" w:cstheme="majorBidi"/>
+      <w:rFonts w:asciiTheme="majorHAnsi" w:hAnsiTheme="majorHAnsi" w:eastAsiaTheme="majorEastAsia" w:cstheme="majorBidi"/>
       <w:color w:val="2F5496" w:themeColor="accent1" w:themeShade="BF"/>
       <w:sz w:val="32"/>
       <w:szCs w:val="32"/>
@@ -2375,7 +2713,7 @@
       <w:outlineLvl w:val="1"/>
     </w:pPr>
     <w:rPr>
-      <w:rFonts w:asciiTheme="majorHAnsi" w:eastAsiaTheme="majorEastAsia" w:hAnsiTheme="majorHAnsi" w:cstheme="majorBidi"/>
+      <w:rFonts w:asciiTheme="majorHAnsi" w:hAnsiTheme="majorHAnsi" w:eastAsiaTheme="majorEastAsia" w:cstheme="majorBidi"/>
       <w:color w:val="2F5496" w:themeColor="accent1" w:themeShade="BF"/>
       <w:sz w:val="26"/>
       <w:szCs w:val="26"/>
@@ -2397,18 +2735,18 @@
       <w:outlineLvl w:val="2"/>
     </w:pPr>
     <w:rPr>
-      <w:rFonts w:asciiTheme="majorHAnsi" w:eastAsiaTheme="majorEastAsia" w:hAnsiTheme="majorHAnsi" w:cstheme="majorBidi"/>
+      <w:rFonts w:asciiTheme="majorHAnsi" w:hAnsiTheme="majorHAnsi" w:eastAsiaTheme="majorEastAsia" w:cstheme="majorBidi"/>
       <w:color w:val="1F3763" w:themeColor="accent1" w:themeShade="7F"/>
       <w:kern w:val="0"/>
       <w14:ligatures w14:val="none"/>
     </w:rPr>
   </w:style>
-  <w:style w:type="character" w:default="1" w:styleId="DefaultParagraphFont">
+  <w:style w:type="character" w:styleId="DefaultParagraphFont" w:default="1">
     <w:name w:val="Default Paragraph Font"/>
     <w:uiPriority w:val="1"/>
     <w:unhideWhenUsed/>
   </w:style>
-  <w:style w:type="table" w:default="1" w:styleId="TableNormal">
+  <w:style w:type="table" w:styleId="TableNormal" w:default="1">
     <w:name w:val="Normal Table"/>
     <w:uiPriority w:val="99"/>
     <w:semiHidden/>
@@ -2423,7 +2761,7 @@
       </w:tblCellMar>
     </w:tblPr>
   </w:style>
-  <w:style w:type="numbering" w:default="1" w:styleId="NoList">
+  <w:style w:type="numbering" w:styleId="NoList" w:default="1">
     <w:name w:val="No List"/>
     <w:uiPriority w:val="99"/>
     <w:semiHidden/>
@@ -2443,7 +2781,7 @@
       </w:tabs>
     </w:pPr>
   </w:style>
-  <w:style w:type="character" w:customStyle="1" w:styleId="HeaderChar">
+  <w:style w:type="character" w:styleId="HeaderChar" w:customStyle="1">
     <w:name w:val="Header Char"/>
     <w:basedOn w:val="DefaultParagraphFont"/>
     <w:link w:val="Header"/>
@@ -2464,21 +2802,21 @@
       </w:tabs>
     </w:pPr>
   </w:style>
-  <w:style w:type="character" w:customStyle="1" w:styleId="FooterChar">
+  <w:style w:type="character" w:styleId="FooterChar" w:customStyle="1">
     <w:name w:val="Footer Char"/>
     <w:basedOn w:val="DefaultParagraphFont"/>
     <w:link w:val="Footer"/>
     <w:uiPriority w:val="99"/>
     <w:rsid w:val="00FF703E"/>
   </w:style>
-  <w:style w:type="character" w:customStyle="1" w:styleId="Heading1Char">
+  <w:style w:type="character" w:styleId="Heading1Char" w:customStyle="1">
     <w:name w:val="Heading 1 Char"/>
     <w:basedOn w:val="DefaultParagraphFont"/>
     <w:link w:val="Heading1"/>
     <w:uiPriority w:val="9"/>
     <w:rsid w:val="00FF703E"/>
     <w:rPr>
-      <w:rFonts w:asciiTheme="majorHAnsi" w:eastAsiaTheme="majorEastAsia" w:hAnsiTheme="majorHAnsi" w:cstheme="majorBidi"/>
+      <w:rFonts w:asciiTheme="majorHAnsi" w:hAnsiTheme="majorHAnsi" w:eastAsiaTheme="majorEastAsia" w:cstheme="majorBidi"/>
       <w:color w:val="2F5496" w:themeColor="accent1" w:themeShade="BF"/>
       <w:sz w:val="32"/>
       <w:szCs w:val="32"/>
@@ -2491,12 +2829,12 @@
     <w:rsid w:val="00FF703E"/>
     <w:tblPr>
       <w:tblBorders>
-        <w:top w:val="single" w:sz="4" w:space="0" w:color="auto"/>
-        <w:left w:val="single" w:sz="4" w:space="0" w:color="auto"/>
-        <w:bottom w:val="single" w:sz="4" w:space="0" w:color="auto"/>
-        <w:right w:val="single" w:sz="4" w:space="0" w:color="auto"/>
-        <w:insideH w:val="single" w:sz="4" w:space="0" w:color="auto"/>
-        <w:insideV w:val="single" w:sz="4" w:space="0" w:color="auto"/>
+        <w:top w:val="single" w:color="auto" w:sz="4" w:space="0"/>
+        <w:left w:val="single" w:color="auto" w:sz="4" w:space="0"/>
+        <w:bottom w:val="single" w:color="auto" w:sz="4" w:space="0"/>
+        <w:right w:val="single" w:color="auto" w:sz="4" w:space="0"/>
+        <w:insideH w:val="single" w:color="auto" w:sz="4" w:space="0"/>
+        <w:insideV w:val="single" w:color="auto" w:sz="4" w:space="0"/>
       </w:tblBorders>
     </w:tblPr>
   </w:style>
@@ -2511,39 +2849,39 @@
       <w:widowControl w:val="0"/>
     </w:pPr>
     <w:rPr>
-      <w:rFonts w:ascii="Calibri" w:eastAsia="Calibri" w:hAnsi="Calibri" w:cs="Calibri"/>
+      <w:rFonts w:ascii="Calibri" w:hAnsi="Calibri" w:eastAsia="Calibri" w:cs="Calibri"/>
       <w:kern w:val="0"/>
       <w14:ligatures w14:val="none"/>
     </w:rPr>
   </w:style>
-  <w:style w:type="character" w:customStyle="1" w:styleId="BodyTextChar">
+  <w:style w:type="character" w:styleId="BodyTextChar" w:customStyle="1">
     <w:name w:val="Body Text Char"/>
     <w:basedOn w:val="DefaultParagraphFont"/>
     <w:link w:val="BodyText"/>
     <w:uiPriority w:val="1"/>
     <w:rsid w:val="00FF703E"/>
     <w:rPr>
-      <w:rFonts w:ascii="Calibri" w:eastAsia="Calibri" w:hAnsi="Calibri" w:cs="Calibri"/>
+      <w:rFonts w:ascii="Calibri" w:hAnsi="Calibri" w:eastAsia="Calibri" w:cs="Calibri"/>
       <w:kern w:val="0"/>
       <w:sz w:val="22"/>
       <w:szCs w:val="22"/>
       <w14:ligatures w14:val="none"/>
     </w:rPr>
   </w:style>
-  <w:style w:type="character" w:customStyle="1" w:styleId="Heading2Char">
+  <w:style w:type="character" w:styleId="Heading2Char" w:customStyle="1">
     <w:name w:val="Heading 2 Char"/>
     <w:basedOn w:val="DefaultParagraphFont"/>
     <w:link w:val="Heading2"/>
     <w:uiPriority w:val="9"/>
     <w:rsid w:val="00FF703E"/>
     <w:rPr>
-      <w:rFonts w:asciiTheme="majorHAnsi" w:eastAsiaTheme="majorEastAsia" w:hAnsiTheme="majorHAnsi" w:cstheme="majorBidi"/>
+      <w:rFonts w:asciiTheme="majorHAnsi" w:hAnsiTheme="majorHAnsi" w:eastAsiaTheme="majorEastAsia" w:cstheme="majorBidi"/>
       <w:color w:val="2F5496" w:themeColor="accent1" w:themeShade="BF"/>
       <w:sz w:val="26"/>
       <w:szCs w:val="26"/>
     </w:rPr>
   </w:style>
-  <w:style w:type="table" w:customStyle="1" w:styleId="TableGrid1">
+  <w:style w:type="table" w:styleId="TableGrid1" w:customStyle="1">
     <w:name w:val="Table Grid1"/>
     <w:basedOn w:val="TableNormal"/>
     <w:next w:val="TableGrid"/>
@@ -2558,23 +2896,23 @@
     </w:rPr>
     <w:tblPr>
       <w:tblBorders>
-        <w:top w:val="single" w:sz="4" w:space="0" w:color="auto"/>
-        <w:left w:val="single" w:sz="4" w:space="0" w:color="auto"/>
-        <w:bottom w:val="single" w:sz="4" w:space="0" w:color="auto"/>
-        <w:right w:val="single" w:sz="4" w:space="0" w:color="auto"/>
-        <w:insideH w:val="single" w:sz="4" w:space="0" w:color="auto"/>
-        <w:insideV w:val="single" w:sz="4" w:space="0" w:color="auto"/>
+        <w:top w:val="single" w:color="auto" w:sz="4" w:space="0"/>
+        <w:left w:val="single" w:color="auto" w:sz="4" w:space="0"/>
+        <w:bottom w:val="single" w:color="auto" w:sz="4" w:space="0"/>
+        <w:right w:val="single" w:color="auto" w:sz="4" w:space="0"/>
+        <w:insideH w:val="single" w:color="auto" w:sz="4" w:space="0"/>
+        <w:insideV w:val="single" w:color="auto" w:sz="4" w:space="0"/>
       </w:tblBorders>
     </w:tblPr>
   </w:style>
-  <w:style w:type="character" w:customStyle="1" w:styleId="Heading3Char">
+  <w:style w:type="character" w:styleId="Heading3Char" w:customStyle="1">
     <w:name w:val="Heading 3 Char"/>
     <w:basedOn w:val="DefaultParagraphFont"/>
     <w:link w:val="Heading3"/>
     <w:uiPriority w:val="9"/>
     <w:rsid w:val="008D5336"/>
     <w:rPr>
-      <w:rFonts w:asciiTheme="majorHAnsi" w:eastAsiaTheme="majorEastAsia" w:hAnsiTheme="majorHAnsi" w:cstheme="majorBidi"/>
+      <w:rFonts w:asciiTheme="majorHAnsi" w:hAnsiTheme="majorHAnsi" w:eastAsiaTheme="majorEastAsia" w:cstheme="majorBidi"/>
       <w:color w:val="1F3763" w:themeColor="accent1" w:themeShade="7F"/>
       <w:kern w:val="0"/>
       <w14:ligatures w14:val="none"/>

</xml_diff>